<commit_message>
Conversation with Mike. C -> D/x^2 and more.
</commit_message>
<xml_diff>
--- a/documentation/The ubiquity of directional motion in nonmotor proteins.docx
+++ b/documentation/The ubiquity of directional motion in nonmotor proteins.docx
@@ -1,6 +1,6 @@
 
 <file path=word/document.xml><?xml version="1.0" encoding="utf-8"?>
-<w:document xmlns:wpc="http://schemas.microsoft.com/office/word/2010/wordprocessingCanvas" xmlns:mo="http://schemas.microsoft.com/office/mac/office/2008/main" xmlns:mc="http://schemas.openxmlformats.org/markup-compatibility/2006" xmlns:mv="urn:schemas-microsoft-com:mac:vml" xmlns:o="urn:schemas-microsoft-com:office:office" xmlns:r="http://schemas.openxmlformats.org/officeDocument/2006/relationships" xmlns:m="http://schemas.openxmlformats.org/officeDocument/2006/math" xmlns:v="urn:schemas-microsoft-com:vml" xmlns:wp14="http://schemas.microsoft.com/office/word/2010/wordprocessingDrawing" xmlns:wp="http://schemas.openxmlformats.org/drawingml/2006/wordprocessingDrawing" xmlns:w10="urn:schemas-microsoft-com:office:word" xmlns:w="http://schemas.openxmlformats.org/wordprocessingml/2006/main" xmlns:w14="http://schemas.microsoft.com/office/word/2010/wordml" xmlns:w15="http://schemas.microsoft.com/office/word/2012/wordml" xmlns:wpg="http://schemas.microsoft.com/office/word/2010/wordprocessingGroup" xmlns:wpi="http://schemas.microsoft.com/office/word/2010/wordprocessingInk" xmlns:wne="http://schemas.microsoft.com/office/word/2006/wordml" xmlns:wps="http://schemas.microsoft.com/office/word/2010/wordprocessingShape" mc:Ignorable="w14 w15 wp14">
+<w:document xmlns:wpc="http://schemas.microsoft.com/office/word/2010/wordprocessingCanvas" xmlns:cx="http://schemas.microsoft.com/office/drawing/2014/chartex" xmlns:cx1="http://schemas.microsoft.com/office/drawing/2015/9/8/chartex" xmlns:cx2="http://schemas.microsoft.com/office/drawing/2015/10/21/chartex" xmlns:mc="http://schemas.openxmlformats.org/markup-compatibility/2006" xmlns:o="urn:schemas-microsoft-com:office:office" xmlns:r="http://schemas.openxmlformats.org/officeDocument/2006/relationships" xmlns:m="http://schemas.openxmlformats.org/officeDocument/2006/math" xmlns:v="urn:schemas-microsoft-com:vml" xmlns:wp14="http://schemas.microsoft.com/office/word/2010/wordprocessingDrawing" xmlns:wp="http://schemas.openxmlformats.org/drawingml/2006/wordprocessingDrawing" xmlns:w10="urn:schemas-microsoft-com:office:word" xmlns:w="http://schemas.openxmlformats.org/wordprocessingml/2006/main" xmlns:w14="http://schemas.microsoft.com/office/word/2010/wordml" xmlns:w15="http://schemas.microsoft.com/office/word/2012/wordml" xmlns:w16se="http://schemas.microsoft.com/office/word/2015/wordml/symex" xmlns:wpg="http://schemas.microsoft.com/office/word/2010/wordprocessingGroup" xmlns:wpi="http://schemas.microsoft.com/office/word/2010/wordprocessingInk" xmlns:wne="http://schemas.microsoft.com/office/word/2006/wordml" xmlns:wps="http://schemas.microsoft.com/office/word/2010/wordprocessingShape" mc:Ignorable="w14 w15 w16se wp14">
   <w:body>
     <w:p>
       <w:pPr>
@@ -192,10 +192,7 @@
     </w:p>
     <w:p>
       <w:r>
-        <w:t>Discrete population histograms of amino acid torsion angles (phi, psi, and chi)</w:t>
-      </w:r>
-      <w:r>
-        <w:t xml:space="preserve"> are determined from long time simulations of protein kinase A.</w:t>
+        <w:t>Discrete population histograms of amino acid torsion angles (phi, psi, and chi) are determined from long time simulations of protein kinase A.</w:t>
       </w:r>
     </w:p>
     <w:p>
@@ -305,19 +302,7 @@
                       <w:rPr>
                         <w:rFonts w:ascii="Cambria Math" w:hAnsi="Cambria Math"/>
                       </w:rPr>
-                      <m:t>i</m:t>
-                    </m:r>
-                    <m:r>
-                      <w:rPr>
-                        <w:rFonts w:ascii="Cambria Math" w:hAnsi="Cambria Math"/>
-                      </w:rPr>
-                      <m:t>→</m:t>
-                    </m:r>
-                    <m:r>
-                      <w:rPr>
-                        <w:rFonts w:ascii="Cambria Math" w:hAnsi="Cambria Math"/>
-                      </w:rPr>
-                      <m:t>i+1</m:t>
+                      <m:t>i→i+1</m:t>
                     </m:r>
                   </m:sub>
                 </m:sSub>
@@ -427,19 +412,7 @@
                                   <w:rPr>
                                     <w:rFonts w:ascii="Cambria Math" w:hAnsi="Cambria Math"/>
                                   </w:rPr>
-                                  <m:t>i</m:t>
-                                </m:r>
-                                <m:r>
-                                  <w:rPr>
-                                    <w:rFonts w:ascii="Cambria Math" w:hAnsi="Cambria Math"/>
-                                  </w:rPr>
-                                  <m:t>→</m:t>
-                                </m:r>
-                                <m:r>
-                                  <w:rPr>
-                                    <w:rFonts w:ascii="Cambria Math" w:hAnsi="Cambria Math"/>
-                                  </w:rPr>
-                                  <m:t>i+1</m:t>
+                                  <m:t>i→i+1</m:t>
                                 </m:r>
                               </m:sub>
                             </m:sSub>
@@ -472,14 +445,27 @@
             <w:r>
               <w:t>(</w:t>
             </w:r>
-            <w:fldSimple w:instr=" SEQ Equation \* ARABIC ">
-              <w:r>
-                <w:rPr>
-                  <w:noProof/>
-                </w:rPr>
-                <w:t>1</w:t>
-              </w:r>
-            </w:fldSimple>
+            <w:r>
+              <w:fldChar w:fldCharType="begin"/>
+            </w:r>
+            <w:r>
+              <w:instrText xml:space="preserve"> SEQ Equation \* ARABIC </w:instrText>
+            </w:r>
+            <w:r>
+              <w:fldChar w:fldCharType="separate"/>
+            </w:r>
+            <w:r>
+              <w:rPr>
+                <w:noProof/>
+              </w:rPr>
+              <w:t>1</w:t>
+            </w:r>
+            <w:r>
+              <w:rPr>
+                <w:noProof/>
+              </w:rPr>
+              <w:fldChar w:fldCharType="end"/>
+            </w:r>
             <w:r>
               <w:t>)</w:t>
             </w:r>
@@ -568,19 +554,7 @@
                       <w:rPr>
                         <w:rFonts w:ascii="Cambria Math" w:hAnsi="Cambria Math"/>
                       </w:rPr>
-                      <m:t>i+1</m:t>
-                    </m:r>
-                    <m:r>
-                      <w:rPr>
-                        <w:rFonts w:ascii="Cambria Math" w:hAnsi="Cambria Math"/>
-                      </w:rPr>
-                      <m:t>→</m:t>
-                    </m:r>
-                    <m:r>
-                      <w:rPr>
-                        <w:rFonts w:ascii="Cambria Math" w:hAnsi="Cambria Math"/>
-                      </w:rPr>
-                      <m:t>i</m:t>
+                      <m:t>i+1→i</m:t>
                     </m:r>
                   </m:sub>
                 </m:sSub>
@@ -690,19 +664,7 @@
                                   <w:rPr>
                                     <w:rFonts w:ascii="Cambria Math" w:hAnsi="Cambria Math"/>
                                   </w:rPr>
-                                  <m:t>i+1</m:t>
-                                </m:r>
-                                <m:r>
-                                  <w:rPr>
-                                    <w:rFonts w:ascii="Cambria Math" w:hAnsi="Cambria Math"/>
-                                  </w:rPr>
-                                  <m:t>→</m:t>
-                                </m:r>
-                                <m:r>
-                                  <w:rPr>
-                                    <w:rFonts w:ascii="Cambria Math" w:hAnsi="Cambria Math"/>
-                                  </w:rPr>
-                                  <m:t>i</m:t>
+                                  <m:t>i+1→i</m:t>
                                 </m:r>
                               </m:sub>
                             </m:sSub>
@@ -735,14 +697,27 @@
             <w:r>
               <w:t>(</w:t>
             </w:r>
-            <w:fldSimple w:instr=" SEQ Equation \* ARABIC ">
-              <w:r>
-                <w:rPr>
-                  <w:noProof/>
-                </w:rPr>
-                <w:t>2</w:t>
-              </w:r>
-            </w:fldSimple>
+            <w:r>
+              <w:fldChar w:fldCharType="begin"/>
+            </w:r>
+            <w:r>
+              <w:instrText xml:space="preserve"> SEQ Equation \* ARABIC </w:instrText>
+            </w:r>
+            <w:r>
+              <w:fldChar w:fldCharType="separate"/>
+            </w:r>
+            <w:r>
+              <w:rPr>
+                <w:noProof/>
+              </w:rPr>
+              <w:t>2</w:t>
+            </w:r>
+            <w:r>
+              <w:rPr>
+                <w:noProof/>
+              </w:rPr>
+              <w:fldChar w:fldCharType="end"/>
+            </w:r>
             <w:r>
               <w:t>)</w:t>
             </w:r>
@@ -978,14 +953,27 @@
             <w:r>
               <w:t>(</w:t>
             </w:r>
-            <w:fldSimple w:instr=" SEQ Equation \* ARABIC ">
-              <w:r>
-                <w:rPr>
-                  <w:noProof/>
-                </w:rPr>
-                <w:t>3</w:t>
-              </w:r>
-            </w:fldSimple>
+            <w:r>
+              <w:fldChar w:fldCharType="begin"/>
+            </w:r>
+            <w:r>
+              <w:instrText xml:space="preserve"> SEQ Equation \* ARABIC </w:instrText>
+            </w:r>
+            <w:r>
+              <w:fldChar w:fldCharType="separate"/>
+            </w:r>
+            <w:r>
+              <w:rPr>
+                <w:noProof/>
+              </w:rPr>
+              <w:t>3</w:t>
+            </w:r>
+            <w:r>
+              <w:rPr>
+                <w:noProof/>
+              </w:rPr>
+              <w:fldChar w:fldCharType="end"/>
+            </w:r>
             <w:r>
               <w:t>)</w:t>
             </w:r>
@@ -1089,25 +1077,7 @@
                       <w:rPr>
                         <w:rFonts w:ascii="Cambria Math" w:hAnsi="Cambria Math"/>
                       </w:rPr>
-                      <m:t>1</m:t>
-                    </m:r>
-                    <m:r>
-                      <w:rPr>
-                        <w:rFonts w:ascii="Cambria Math" w:hAnsi="Cambria Math"/>
-                      </w:rPr>
-                      <m:t>→</m:t>
-                    </m:r>
-                    <m:r>
-                      <w:rPr>
-                        <w:rFonts w:ascii="Cambria Math" w:hAnsi="Cambria Math"/>
-                      </w:rPr>
-                      <m:t>0</m:t>
-                    </m:r>
-                    <m:r>
-                      <w:rPr>
-                        <w:rFonts w:ascii="Cambria Math" w:hAnsi="Cambria Math"/>
-                      </w:rPr>
-                      <m:t>,i</m:t>
+                      <m:t>1→0,i</m:t>
                     </m:r>
                   </m:sub>
                 </m:sSub>
@@ -1142,25 +1112,7 @@
                       <w:rPr>
                         <w:rFonts w:ascii="Cambria Math" w:hAnsi="Cambria Math"/>
                       </w:rPr>
-                      <m:t>int</m:t>
-                    </m:r>
-                    <m:r>
-                      <m:rPr>
-                        <m:nor/>
-                      </m:rPr>
-                      <w:rPr>
-                        <w:rFonts w:ascii="Cambria Math" w:hAnsi="Cambria Math"/>
-                      </w:rPr>
-                      <m:t>er</m:t>
-                    </m:r>
-                    <m:r>
-                      <m:rPr>
-                        <m:nor/>
-                      </m:rPr>
-                      <w:rPr>
-                        <w:rFonts w:ascii="Cambria Math" w:hAnsi="Cambria Math"/>
-                      </w:rPr>
-                      <m:t>surface</m:t>
+                      <m:t>intersurface</m:t>
                     </m:r>
                   </m:sub>
                 </m:sSub>
@@ -1200,14 +1152,27 @@
             <w:r>
               <w:t>(</w:t>
             </w:r>
-            <w:fldSimple w:instr=" SEQ Equation \* ARABIC ">
-              <w:r>
-                <w:rPr>
-                  <w:noProof/>
-                </w:rPr>
-                <w:t>4</w:t>
-              </w:r>
-            </w:fldSimple>
+            <w:r>
+              <w:fldChar w:fldCharType="begin"/>
+            </w:r>
+            <w:r>
+              <w:instrText xml:space="preserve"> SEQ Equation \* ARABIC </w:instrText>
+            </w:r>
+            <w:r>
+              <w:fldChar w:fldCharType="separate"/>
+            </w:r>
+            <w:r>
+              <w:rPr>
+                <w:noProof/>
+              </w:rPr>
+              <w:t>4</w:t>
+            </w:r>
+            <w:r>
+              <w:rPr>
+                <w:noProof/>
+              </w:rPr>
+              <w:fldChar w:fldCharType="end"/>
+            </w:r>
             <w:r>
               <w:t>)</w:t>
             </w:r>
@@ -1324,25 +1289,7 @@
                       <w:rPr>
                         <w:rFonts w:ascii="Cambria Math" w:hAnsi="Cambria Math"/>
                       </w:rPr>
-                      <m:t>int</m:t>
-                    </m:r>
-                    <m:r>
-                      <m:rPr>
-                        <m:nor/>
-                      </m:rPr>
-                      <w:rPr>
-                        <w:rFonts w:ascii="Cambria Math" w:hAnsi="Cambria Math"/>
-                      </w:rPr>
-                      <m:t>er</m:t>
-                    </m:r>
-                    <m:r>
-                      <m:rPr>
-                        <m:nor/>
-                      </m:rPr>
-                      <w:rPr>
-                        <w:rFonts w:ascii="Cambria Math" w:hAnsi="Cambria Math"/>
-                      </w:rPr>
-                      <m:t>surface</m:t>
+                      <m:t>intersurface</m:t>
                     </m:r>
                   </m:sub>
                 </m:sSub>
@@ -1500,10 +1447,14 @@
                 <w:showingPlcHdr/>
                 <w:equation/>
               </w:sdtPr>
+              <w:sdtEndPr/>
               <w:sdtContent>
                 <m:oMathPara>
                   <m:oMath>
                     <m:r>
+                      <m:rPr>
+                        <m:sty m:val="p"/>
+                      </m:rPr>
                       <w:rPr>
                         <w:rStyle w:val="PlaceholderText"/>
                         <w:rFonts w:ascii="Cambria Math" w:hAnsi="Cambria Math"/>
@@ -1527,14 +1478,27 @@
             <w:r>
               <w:t>(</w:t>
             </w:r>
-            <w:fldSimple w:instr=" SEQ Equation \* ARABIC ">
-              <w:r>
-                <w:rPr>
-                  <w:noProof/>
-                </w:rPr>
-                <w:t>5</w:t>
-              </w:r>
-            </w:fldSimple>
+            <w:r>
+              <w:fldChar w:fldCharType="begin"/>
+            </w:r>
+            <w:r>
+              <w:instrText xml:space="preserve"> SEQ Equation \* ARABIC </w:instrText>
+            </w:r>
+            <w:r>
+              <w:fldChar w:fldCharType="separate"/>
+            </w:r>
+            <w:r>
+              <w:rPr>
+                <w:noProof/>
+              </w:rPr>
+              <w:t>5</w:t>
+            </w:r>
+            <w:r>
+              <w:rPr>
+                <w:noProof/>
+              </w:rPr>
+              <w:fldChar w:fldCharType="end"/>
+            </w:r>
             <w:r>
               <w:t>)</w:t>
             </w:r>
@@ -1622,19 +1586,7 @@
                           <w:rPr>
                             <w:rFonts w:ascii="Cambria Math" w:hAnsi="Cambria Math"/>
                           </w:rPr>
-                          <m:t>0</m:t>
-                        </m:r>
-                        <m:r>
-                          <w:rPr>
-                            <w:rFonts w:ascii="Cambria Math" w:hAnsi="Cambria Math"/>
-                          </w:rPr>
-                          <m:t>→</m:t>
-                        </m:r>
-                        <m:r>
-                          <w:rPr>
-                            <w:rFonts w:ascii="Cambria Math" w:hAnsi="Cambria Math"/>
-                          </w:rPr>
-                          <m:t>1,i</m:t>
+                          <m:t>0→1,i</m:t>
                         </m:r>
                       </m:sub>
                     </m:sSub>
@@ -1662,25 +1614,7 @@
                           <w:rPr>
                             <w:rFonts w:ascii="Cambria Math" w:hAnsi="Cambria Math"/>
                           </w:rPr>
-                          <m:t>1</m:t>
-                        </m:r>
-                        <m:r>
-                          <w:rPr>
-                            <w:rFonts w:ascii="Cambria Math" w:hAnsi="Cambria Math"/>
-                          </w:rPr>
-                          <m:t>→</m:t>
-                        </m:r>
-                        <m:r>
-                          <w:rPr>
-                            <w:rFonts w:ascii="Cambria Math" w:hAnsi="Cambria Math"/>
-                          </w:rPr>
-                          <m:t>0,</m:t>
-                        </m:r>
-                        <m:r>
-                          <w:rPr>
-                            <w:rFonts w:ascii="Cambria Math" w:hAnsi="Cambria Math"/>
-                          </w:rPr>
-                          <m:t>i</m:t>
+                          <m:t>1→0,i</m:t>
                         </m:r>
                       </m:sub>
                     </m:sSub>
@@ -1771,19 +1705,7 @@
                                       <w:rPr>
                                         <w:rFonts w:ascii="Cambria Math" w:hAnsi="Cambria Math"/>
                                       </w:rPr>
-                                      <m:t>1</m:t>
-                                    </m:r>
-                                    <m:r>
-                                      <w:rPr>
-                                        <w:rFonts w:ascii="Cambria Math" w:hAnsi="Cambria Math"/>
-                                      </w:rPr>
-                                      <m:t>→</m:t>
-                                    </m:r>
-                                    <m:r>
-                                      <w:rPr>
-                                        <w:rFonts w:ascii="Cambria Math" w:hAnsi="Cambria Math"/>
-                                      </w:rPr>
-                                      <m:t>0,i</m:t>
+                                      <m:t>1→0,i</m:t>
                                     </m:r>
                                   </m:sub>
                                 </m:sSub>
@@ -1878,14 +1800,27 @@
             <w:r>
               <w:t>(</w:t>
             </w:r>
-            <w:fldSimple w:instr=" SEQ Equation \* ARABIC ">
-              <w:r>
-                <w:rPr>
-                  <w:noProof/>
-                </w:rPr>
-                <w:t>6</w:t>
-              </w:r>
-            </w:fldSimple>
+            <w:r>
+              <w:fldChar w:fldCharType="begin"/>
+            </w:r>
+            <w:r>
+              <w:instrText xml:space="preserve"> SEQ Equation \* ARABIC </w:instrText>
+            </w:r>
+            <w:r>
+              <w:fldChar w:fldCharType="separate"/>
+            </w:r>
+            <w:r>
+              <w:rPr>
+                <w:noProof/>
+              </w:rPr>
+              <w:t>6</w:t>
+            </w:r>
+            <w:r>
+              <w:rPr>
+                <w:noProof/>
+              </w:rPr>
+              <w:fldChar w:fldCharType="end"/>
+            </w:r>
             <w:r>
               <w:t>)</w:t>
             </w:r>
@@ -1900,8 +1835,6 @@
       <w:r>
         <w:t xml:space="preserve"> and with the concentration of ATP equal to 30 mM</w:t>
       </w:r>
-      <w:bookmarkStart w:id="2" w:name="_GoBack"/>
-      <w:bookmarkEnd w:id="2"/>
       <w:r>
         <w:t>, is</w:t>
       </w:r>
@@ -2157,6 +2090,101 @@
                   </w:rPr>
                   <m:t>=</m:t>
                 </m:r>
+                <m:f>
+                  <m:fPr>
+                    <m:ctrlPr>
+                      <w:rPr>
+                        <w:rFonts w:ascii="Cambria Math" w:hAnsi="Cambria Math"/>
+                        <w:i/>
+                      </w:rPr>
+                    </m:ctrlPr>
+                  </m:fPr>
+                  <m:num>
+                    <m:sSub>
+                      <m:sSubPr>
+                        <m:ctrlPr>
+                          <w:rPr>
+                            <w:rFonts w:ascii="Cambria Math" w:hAnsi="Cambria Math"/>
+                            <w:i/>
+                          </w:rPr>
+                        </m:ctrlPr>
+                      </m:sSubPr>
+                      <m:e>
+                        <m:r>
+                          <w:rPr>
+                            <w:rFonts w:ascii="Cambria Math" w:hAnsi="Cambria Math"/>
+                          </w:rPr>
+                          <m:t>p</m:t>
+                        </m:r>
+                      </m:e>
+                      <m:sub>
+                        <m:r>
+                          <w:rPr>
+                            <w:rFonts w:ascii="Cambria Math" w:hAnsi="Cambria Math"/>
+                          </w:rPr>
+                          <m:t>0,i</m:t>
+                        </m:r>
+                      </m:sub>
+                    </m:sSub>
+                  </m:num>
+                  <m:den>
+                    <m:d>
+                      <m:dPr>
+                        <m:begChr m:val="["/>
+                        <m:endChr m:val="]"/>
+                        <m:ctrlPr>
+                          <w:rPr>
+                            <w:rFonts w:ascii="Cambria Math" w:hAnsi="Cambria Math"/>
+                            <w:i/>
+                          </w:rPr>
+                        </m:ctrlPr>
+                      </m:dPr>
+                      <m:e>
+                        <m:r>
+                          <m:rPr>
+                            <m:nor/>
+                          </m:rPr>
+                          <w:rPr>
+                            <w:rFonts w:ascii="Cambria Math" w:hAnsi="Cambria Math"/>
+                          </w:rPr>
+                          <m:t>ATP</m:t>
+                        </m:r>
+                      </m:e>
+                    </m:d>
+                    <m:r>
+                      <w:rPr>
+                        <w:rFonts w:ascii="Cambria Math" w:hAnsi="Cambria Math"/>
+                      </w:rPr>
+                      <m:t xml:space="preserve"> </m:t>
+                    </m:r>
+                    <m:sSub>
+                      <m:sSubPr>
+                        <m:ctrlPr>
+                          <w:rPr>
+                            <w:rFonts w:ascii="Cambria Math" w:hAnsi="Cambria Math"/>
+                            <w:i/>
+                          </w:rPr>
+                        </m:ctrlPr>
+                      </m:sSubPr>
+                      <m:e>
+                        <m:r>
+                          <w:rPr>
+                            <w:rFonts w:ascii="Cambria Math" w:hAnsi="Cambria Math"/>
+                          </w:rPr>
+                          <m:t>p</m:t>
+                        </m:r>
+                      </m:e>
+                      <m:sub>
+                        <m:r>
+                          <w:rPr>
+                            <w:rFonts w:ascii="Cambria Math" w:hAnsi="Cambria Math"/>
+                          </w:rPr>
+                          <m:t>1,i</m:t>
+                        </m:r>
+                      </m:sub>
+                    </m:sSub>
+                  </m:den>
+                </m:f>
                 <m:sSub>
                   <m:sSubPr>
                     <m:ctrlPr>
@@ -2183,12 +2211,6 @@
                     </m:r>
                   </m:sub>
                 </m:sSub>
-                <m:r>
-                  <w:rPr>
-                    <w:rFonts w:ascii="Cambria Math" w:eastAsiaTheme="minorEastAsia" w:hAnsi="Cambria Math"/>
-                  </w:rPr>
-                  <m:t>?</m:t>
-                </m:r>
               </m:oMath>
             </m:oMathPara>
           </w:p>
@@ -2204,14 +2226,27 @@
             <w:r>
               <w:t>(</w:t>
             </w:r>
-            <w:fldSimple w:instr=" SEQ Equation \* ARABIC ">
-              <w:r>
-                <w:rPr>
-                  <w:noProof/>
-                </w:rPr>
-                <w:t>7</w:t>
-              </w:r>
-            </w:fldSimple>
+            <w:r>
+              <w:fldChar w:fldCharType="begin"/>
+            </w:r>
+            <w:r>
+              <w:instrText xml:space="preserve"> SEQ Equation \* ARABIC </w:instrText>
+            </w:r>
+            <w:r>
+              <w:fldChar w:fldCharType="separate"/>
+            </w:r>
+            <w:r>
+              <w:rPr>
+                <w:noProof/>
+              </w:rPr>
+              <w:t>7</w:t>
+            </w:r>
+            <w:r>
+              <w:rPr>
+                <w:noProof/>
+              </w:rPr>
+              <w:fldChar w:fldCharType="end"/>
+            </w:r>
             <w:r>
               <w:t>)</w:t>
             </w:r>
@@ -2219,7 +2254,10 @@
         </w:tc>
       </w:tr>
     </w:tbl>
-    <w:p/>
+    <w:p>
+      <w:bookmarkStart w:id="2" w:name="_GoBack"/>
+      <w:bookmarkEnd w:id="2"/>
+    </w:p>
     <w:p/>
     <w:p/>
     <w:p>
@@ -2331,6 +2369,7 @@
         </w:numPr>
       </w:pPr>
       <w:r>
+        <w:lastRenderedPageBreak/>
         <w:t>Net flux depends upon the catalytic rate, the offset between surfaces, and the ATP concentration.</w:t>
       </w:r>
     </w:p>
@@ -2390,6 +2429,14 @@
     </w:p>
     <w:p/>
     <w:p>
+      <w:pPr>
+        <w:sectPr>
+          <w:pgSz w:w="12240" w:h="15840"/>
+          <w:pgMar w:top="1440" w:right="1440" w:bottom="1440" w:left="1440" w:header="720" w:footer="720" w:gutter="0"/>
+          <w:cols w:space="720"/>
+          <w:docGrid w:linePitch="360"/>
+        </w:sectPr>
+      </w:pPr>
       <w:r>
         <w:fldChar w:fldCharType="begin"/>
       </w:r>
@@ -2428,6 +2475,15 @@
     </w:p>
     <w:p>
       <w:pPr>
+        <w:pStyle w:val="Heading1"/>
+      </w:pPr>
+      <w:r>
+        <w:lastRenderedPageBreak/>
+        <w:t>Relationship of our model to the Smoluchowski equation</w:t>
+      </w:r>
+    </w:p>
+    <w:p>
+      <w:pPr>
         <w:spacing w:line="240" w:lineRule="auto"/>
       </w:pPr>
       <w:r>
@@ -2439,6 +2495,7 @@
         <w:pStyle w:val="Heading1"/>
       </w:pPr>
       <w:r>
+        <w:lastRenderedPageBreak/>
         <w:t>The relationship of our model to the Smulochowski equation</w:t>
       </w:r>
     </w:p>
@@ -2454,7 +2511,7 @@
 </file>
 
 <file path=word/endnotes.xml><?xml version="1.0" encoding="utf-8"?>
-<w:endnotes xmlns:wpc="http://schemas.microsoft.com/office/word/2010/wordprocessingCanvas" xmlns:mo="http://schemas.microsoft.com/office/mac/office/2008/main" xmlns:mc="http://schemas.openxmlformats.org/markup-compatibility/2006" xmlns:mv="urn:schemas-microsoft-com:mac:vml" xmlns:o="urn:schemas-microsoft-com:office:office" xmlns:r="http://schemas.openxmlformats.org/officeDocument/2006/relationships" xmlns:m="http://schemas.openxmlformats.org/officeDocument/2006/math" xmlns:v="urn:schemas-microsoft-com:vml" xmlns:wp14="http://schemas.microsoft.com/office/word/2010/wordprocessingDrawing" xmlns:wp="http://schemas.openxmlformats.org/drawingml/2006/wordprocessingDrawing" xmlns:w10="urn:schemas-microsoft-com:office:word" xmlns:w="http://schemas.openxmlformats.org/wordprocessingml/2006/main" xmlns:w14="http://schemas.microsoft.com/office/word/2010/wordml" xmlns:w15="http://schemas.microsoft.com/office/word/2012/wordml" xmlns:wpg="http://schemas.microsoft.com/office/word/2010/wordprocessingGroup" xmlns:wpi="http://schemas.microsoft.com/office/word/2010/wordprocessingInk" xmlns:wne="http://schemas.microsoft.com/office/word/2006/wordml" xmlns:wps="http://schemas.microsoft.com/office/word/2010/wordprocessingShape" mc:Ignorable="w14 w15 wp14">
+<w:endnotes xmlns:wpc="http://schemas.microsoft.com/office/word/2010/wordprocessingCanvas" xmlns:cx="http://schemas.microsoft.com/office/drawing/2014/chartex" xmlns:cx1="http://schemas.microsoft.com/office/drawing/2015/9/8/chartex" xmlns:cx2="http://schemas.microsoft.com/office/drawing/2015/10/21/chartex" xmlns:mc="http://schemas.openxmlformats.org/markup-compatibility/2006" xmlns:o="urn:schemas-microsoft-com:office:office" xmlns:r="http://schemas.openxmlformats.org/officeDocument/2006/relationships" xmlns:m="http://schemas.openxmlformats.org/officeDocument/2006/math" xmlns:v="urn:schemas-microsoft-com:vml" xmlns:wp14="http://schemas.microsoft.com/office/word/2010/wordprocessingDrawing" xmlns:wp="http://schemas.openxmlformats.org/drawingml/2006/wordprocessingDrawing" xmlns:w10="urn:schemas-microsoft-com:office:word" xmlns:w="http://schemas.openxmlformats.org/wordprocessingml/2006/main" xmlns:w14="http://schemas.microsoft.com/office/word/2010/wordml" xmlns:w15="http://schemas.microsoft.com/office/word/2012/wordml" xmlns:w16se="http://schemas.microsoft.com/office/word/2015/wordml/symex" xmlns:wpg="http://schemas.microsoft.com/office/word/2010/wordprocessingGroup" xmlns:wpi="http://schemas.microsoft.com/office/word/2010/wordprocessingInk" xmlns:wne="http://schemas.microsoft.com/office/word/2006/wordml" xmlns:wps="http://schemas.microsoft.com/office/word/2010/wordprocessingShape" mc:Ignorable="w14 w15 w16se wp14">
   <w:endnote w:type="separator" w:id="-1">
     <w:p>
       <w:pPr>
@@ -2479,7 +2536,7 @@
 </file>
 
 <file path=word/footnotes.xml><?xml version="1.0" encoding="utf-8"?>
-<w:footnotes xmlns:wpc="http://schemas.microsoft.com/office/word/2010/wordprocessingCanvas" xmlns:mo="http://schemas.microsoft.com/office/mac/office/2008/main" xmlns:mc="http://schemas.openxmlformats.org/markup-compatibility/2006" xmlns:mv="urn:schemas-microsoft-com:mac:vml" xmlns:o="urn:schemas-microsoft-com:office:office" xmlns:r="http://schemas.openxmlformats.org/officeDocument/2006/relationships" xmlns:m="http://schemas.openxmlformats.org/officeDocument/2006/math" xmlns:v="urn:schemas-microsoft-com:vml" xmlns:wp14="http://schemas.microsoft.com/office/word/2010/wordprocessingDrawing" xmlns:wp="http://schemas.openxmlformats.org/drawingml/2006/wordprocessingDrawing" xmlns:w10="urn:schemas-microsoft-com:office:word" xmlns:w="http://schemas.openxmlformats.org/wordprocessingml/2006/main" xmlns:w14="http://schemas.microsoft.com/office/word/2010/wordml" xmlns:w15="http://schemas.microsoft.com/office/word/2012/wordml" xmlns:wpg="http://schemas.microsoft.com/office/word/2010/wordprocessingGroup" xmlns:wpi="http://schemas.microsoft.com/office/word/2010/wordprocessingInk" xmlns:wne="http://schemas.microsoft.com/office/word/2006/wordml" xmlns:wps="http://schemas.microsoft.com/office/word/2010/wordprocessingShape" mc:Ignorable="w14 w15 wp14">
+<w:footnotes xmlns:wpc="http://schemas.microsoft.com/office/word/2010/wordprocessingCanvas" xmlns:cx="http://schemas.microsoft.com/office/drawing/2014/chartex" xmlns:cx1="http://schemas.microsoft.com/office/drawing/2015/9/8/chartex" xmlns:cx2="http://schemas.microsoft.com/office/drawing/2015/10/21/chartex" xmlns:mc="http://schemas.openxmlformats.org/markup-compatibility/2006" xmlns:o="urn:schemas-microsoft-com:office:office" xmlns:r="http://schemas.openxmlformats.org/officeDocument/2006/relationships" xmlns:m="http://schemas.openxmlformats.org/officeDocument/2006/math" xmlns:v="urn:schemas-microsoft-com:vml" xmlns:wp14="http://schemas.microsoft.com/office/word/2010/wordprocessingDrawing" xmlns:wp="http://schemas.openxmlformats.org/drawingml/2006/wordprocessingDrawing" xmlns:w10="urn:schemas-microsoft-com:office:word" xmlns:w="http://schemas.openxmlformats.org/wordprocessingml/2006/main" xmlns:w14="http://schemas.microsoft.com/office/word/2010/wordml" xmlns:w15="http://schemas.microsoft.com/office/word/2012/wordml" xmlns:w16se="http://schemas.microsoft.com/office/word/2015/wordml/symex" xmlns:wpg="http://schemas.microsoft.com/office/word/2010/wordprocessingGroup" xmlns:wpi="http://schemas.microsoft.com/office/word/2010/wordprocessingInk" xmlns:wne="http://schemas.microsoft.com/office/word/2006/wordml" xmlns:wps="http://schemas.microsoft.com/office/word/2010/wordprocessingShape" mc:Ignorable="w14 w15 w16se wp14">
   <w:footnote w:type="separator" w:id="-1">
     <w:p>
       <w:pPr>
@@ -2504,8 +2561,8 @@
 </file>
 
 <file path=word/numbering.xml><?xml version="1.0" encoding="utf-8"?>
-<w:numbering xmlns:wpc="http://schemas.microsoft.com/office/word/2010/wordprocessingCanvas" xmlns:mo="http://schemas.microsoft.com/office/mac/office/2008/main" xmlns:mc="http://schemas.openxmlformats.org/markup-compatibility/2006" xmlns:mv="urn:schemas-microsoft-com:mac:vml" xmlns:o="urn:schemas-microsoft-com:office:office" xmlns:r="http://schemas.openxmlformats.org/officeDocument/2006/relationships" xmlns:m="http://schemas.openxmlformats.org/officeDocument/2006/math" xmlns:v="urn:schemas-microsoft-com:vml" xmlns:wp14="http://schemas.microsoft.com/office/word/2010/wordprocessingDrawing" xmlns:wp="http://schemas.openxmlformats.org/drawingml/2006/wordprocessingDrawing" xmlns:w10="urn:schemas-microsoft-com:office:word" xmlns:w="http://schemas.openxmlformats.org/wordprocessingml/2006/main" xmlns:w14="http://schemas.microsoft.com/office/word/2010/wordml" xmlns:w15="http://schemas.microsoft.com/office/word/2012/wordml" xmlns:wpg="http://schemas.microsoft.com/office/word/2010/wordprocessingGroup" xmlns:wpi="http://schemas.microsoft.com/office/word/2010/wordprocessingInk" xmlns:wne="http://schemas.microsoft.com/office/word/2006/wordml" xmlns:wps="http://schemas.microsoft.com/office/word/2010/wordprocessingShape" mc:Ignorable="w14 w15 wp14">
-  <w:abstractNum w:abstractNumId="0">
+<w:numbering xmlns:wpc="http://schemas.microsoft.com/office/word/2010/wordprocessingCanvas" xmlns:cx="http://schemas.microsoft.com/office/drawing/2014/chartex" xmlns:cx1="http://schemas.microsoft.com/office/drawing/2015/9/8/chartex" xmlns:cx2="http://schemas.microsoft.com/office/drawing/2015/10/21/chartex" xmlns:mc="http://schemas.openxmlformats.org/markup-compatibility/2006" xmlns:o="urn:schemas-microsoft-com:office:office" xmlns:r="http://schemas.openxmlformats.org/officeDocument/2006/relationships" xmlns:m="http://schemas.openxmlformats.org/officeDocument/2006/math" xmlns:v="urn:schemas-microsoft-com:vml" xmlns:wp14="http://schemas.microsoft.com/office/word/2010/wordprocessingDrawing" xmlns:wp="http://schemas.openxmlformats.org/drawingml/2006/wordprocessingDrawing" xmlns:w10="urn:schemas-microsoft-com:office:word" xmlns:w="http://schemas.openxmlformats.org/wordprocessingml/2006/main" xmlns:w14="http://schemas.microsoft.com/office/word/2010/wordml" xmlns:w15="http://schemas.microsoft.com/office/word/2012/wordml" xmlns:w16se="http://schemas.microsoft.com/office/word/2015/wordml/symex" xmlns:wpg="http://schemas.microsoft.com/office/word/2010/wordprocessingGroup" xmlns:wpi="http://schemas.microsoft.com/office/word/2010/wordprocessingInk" xmlns:wne="http://schemas.microsoft.com/office/word/2006/wordml" xmlns:wps="http://schemas.microsoft.com/office/word/2010/wordprocessingShape" mc:Ignorable="w14 w15 w16se wp14">
+  <w:abstractNum w:abstractNumId="0" w15:restartNumberingAfterBreak="0">
     <w:nsid w:val="00EF10AE"/>
     <w:multiLevelType w:val="hybridMultilevel"/>
     <w:tmpl w:val="1404273C"/>
@@ -2618,7 +2675,7 @@
       </w:rPr>
     </w:lvl>
   </w:abstractNum>
-  <w:abstractNum w:abstractNumId="1">
+  <w:abstractNum w:abstractNumId="1" w15:restartNumberingAfterBreak="0">
     <w:nsid w:val="010012E3"/>
     <w:multiLevelType w:val="multilevel"/>
     <w:tmpl w:val="528EA754"/>
@@ -2704,7 +2761,7 @@
       </w:pPr>
     </w:lvl>
   </w:abstractNum>
-  <w:abstractNum w:abstractNumId="2">
+  <w:abstractNum w:abstractNumId="2" w15:restartNumberingAfterBreak="0">
     <w:nsid w:val="28B61B8E"/>
     <w:multiLevelType w:val="multilevel"/>
     <w:tmpl w:val="5FC0AE0A"/>
@@ -2793,7 +2850,7 @@
       </w:pPr>
     </w:lvl>
   </w:abstractNum>
-  <w:abstractNum w:abstractNumId="3">
+  <w:abstractNum w:abstractNumId="3" w15:restartNumberingAfterBreak="0">
     <w:nsid w:val="60055C74"/>
     <w:multiLevelType w:val="multilevel"/>
     <w:tmpl w:val="957AF478"/>
@@ -2895,7 +2952,7 @@
 </file>
 
 <file path=word/styles.xml><?xml version="1.0" encoding="utf-8"?>
-<w:styles xmlns:mc="http://schemas.openxmlformats.org/markup-compatibility/2006" xmlns:r="http://schemas.openxmlformats.org/officeDocument/2006/relationships" xmlns:w="http://schemas.openxmlformats.org/wordprocessingml/2006/main" xmlns:w14="http://schemas.microsoft.com/office/word/2010/wordml" xmlns:w15="http://schemas.microsoft.com/office/word/2012/wordml" mc:Ignorable="w14 w15">
+<w:styles xmlns:mc="http://schemas.openxmlformats.org/markup-compatibility/2006" xmlns:r="http://schemas.openxmlformats.org/officeDocument/2006/relationships" xmlns:w="http://schemas.openxmlformats.org/wordprocessingml/2006/main" xmlns:w14="http://schemas.microsoft.com/office/word/2010/wordml" xmlns:w15="http://schemas.microsoft.com/office/word/2012/wordml" xmlns:w16se="http://schemas.microsoft.com/office/word/2015/wordml/symex" mc:Ignorable="w14 w15 w16se">
   <w:docDefaults>
     <w:rPrDefault>
       <w:rPr>
@@ -2907,7 +2964,7 @@
     </w:rPrDefault>
     <w:pPrDefault/>
   </w:docDefaults>
-  <w:latentStyles w:defLockedState="0" w:defUIPriority="99" w:defSemiHidden="0" w:defUnhideWhenUsed="0" w:defQFormat="0" w:count="381">
+  <w:latentStyles w:defLockedState="0" w:defUIPriority="99" w:defSemiHidden="0" w:defUnhideWhenUsed="0" w:defQFormat="0" w:count="372">
     <w:lsdException w:name="Normal" w:uiPriority="0" w:qFormat="1"/>
     <w:lsdException w:name="heading 1" w:uiPriority="9" w:qFormat="1"/>
     <w:lsdException w:name="heading 2" w:semiHidden="1" w:uiPriority="9" w:unhideWhenUsed="1" w:qFormat="1"/>
@@ -3064,15 +3121,6 @@
     <w:lsdException w:name="Balloon Text" w:semiHidden="1" w:unhideWhenUsed="1"/>
     <w:lsdException w:name="Table Grid" w:uiPriority="39"/>
     <w:lsdException w:name="Table Theme" w:semiHidden="1" w:unhideWhenUsed="1"/>
-    <w:lsdException w:name="Note Level 1" w:semiHidden="1" w:unhideWhenUsed="1"/>
-    <w:lsdException w:name="Note Level 2" w:semiHidden="1" w:unhideWhenUsed="1"/>
-    <w:lsdException w:name="Note Level 3" w:semiHidden="1" w:unhideWhenUsed="1"/>
-    <w:lsdException w:name="Note Level 4" w:semiHidden="1" w:unhideWhenUsed="1"/>
-    <w:lsdException w:name="Note Level 5" w:semiHidden="1" w:unhideWhenUsed="1"/>
-    <w:lsdException w:name="Note Level 6" w:semiHidden="1" w:unhideWhenUsed="1"/>
-    <w:lsdException w:name="Note Level 7" w:semiHidden="1" w:unhideWhenUsed="1"/>
-    <w:lsdException w:name="Note Level 8" w:semiHidden="1" w:unhideWhenUsed="1"/>
-    <w:lsdException w:name="Note Level 9" w:semiHidden="1" w:unhideWhenUsed="1"/>
     <w:lsdException w:name="Placeholder Text" w:semiHidden="1"/>
     <w:lsdException w:name="No Spacing" w:uiPriority="1" w:qFormat="1"/>
     <w:lsdException w:name="Light Shading" w:uiPriority="60"/>
@@ -3546,7 +3594,6 @@
     <w:uiPriority w:val="39"/>
     <w:rsid w:val="005C4DB5"/>
     <w:tblPr>
-      <w:tblInd w:w="0" w:type="dxa"/>
       <w:tblBorders>
         <w:top w:val="single" w:sz="4" w:space="0" w:color="auto"/>
         <w:left w:val="single" w:sz="4" w:space="0" w:color="auto"/>
@@ -3555,12 +3602,6 @@
         <w:insideH w:val="single" w:sz="4" w:space="0" w:color="auto"/>
         <w:insideV w:val="single" w:sz="4" w:space="0" w:color="auto"/>
       </w:tblBorders>
-      <w:tblCellMar>
-        <w:top w:w="0" w:type="dxa"/>
-        <w:left w:w="108" w:type="dxa"/>
-        <w:bottom w:w="0" w:type="dxa"/>
-        <w:right w:w="108" w:type="dxa"/>
-      </w:tblCellMar>
     </w:tblPr>
   </w:style>
   <w:style w:type="paragraph" w:styleId="ListParagraph">
@@ -3597,7 +3638,7 @@
 </file>
 
 <file path=word/glossary/document.xml><?xml version="1.0" encoding="utf-8"?>
-<w:glossaryDocument xmlns:wpc="http://schemas.microsoft.com/office/word/2010/wordprocessingCanvas" xmlns:mo="http://schemas.microsoft.com/office/mac/office/2008/main" xmlns:mc="http://schemas.openxmlformats.org/markup-compatibility/2006" xmlns:mv="urn:schemas-microsoft-com:mac:vml" xmlns:o="urn:schemas-microsoft-com:office:office" xmlns:r="http://schemas.openxmlformats.org/officeDocument/2006/relationships" xmlns:m="http://schemas.openxmlformats.org/officeDocument/2006/math" xmlns:v="urn:schemas-microsoft-com:vml" xmlns:wp14="http://schemas.microsoft.com/office/word/2010/wordprocessingDrawing" xmlns:wp="http://schemas.openxmlformats.org/drawingml/2006/wordprocessingDrawing" xmlns:w10="urn:schemas-microsoft-com:office:word" xmlns:w="http://schemas.openxmlformats.org/wordprocessingml/2006/main" xmlns:w14="http://schemas.microsoft.com/office/word/2010/wordml" xmlns:w15="http://schemas.microsoft.com/office/word/2012/wordml" xmlns:wpg="http://schemas.microsoft.com/office/word/2010/wordprocessingGroup" xmlns:wpi="http://schemas.microsoft.com/office/word/2010/wordprocessingInk" xmlns:wne="http://schemas.microsoft.com/office/word/2006/wordml" xmlns:wps="http://schemas.microsoft.com/office/word/2010/wordprocessingShape" mc:Ignorable="w14 w15 wp14">
+<w:glossaryDocument xmlns:wpc="http://schemas.microsoft.com/office/word/2010/wordprocessingCanvas" xmlns:cx="http://schemas.microsoft.com/office/drawing/2014/chartex" xmlns:cx1="http://schemas.microsoft.com/office/drawing/2015/9/8/chartex" xmlns:cx2="http://schemas.microsoft.com/office/drawing/2015/10/21/chartex" xmlns:mc="http://schemas.openxmlformats.org/markup-compatibility/2006" xmlns:o="urn:schemas-microsoft-com:office:office" xmlns:r="http://schemas.openxmlformats.org/officeDocument/2006/relationships" xmlns:m="http://schemas.openxmlformats.org/officeDocument/2006/math" xmlns:v="urn:schemas-microsoft-com:vml" xmlns:wp14="http://schemas.microsoft.com/office/word/2010/wordprocessingDrawing" xmlns:wp="http://schemas.openxmlformats.org/drawingml/2006/wordprocessingDrawing" xmlns:w10="urn:schemas-microsoft-com:office:word" xmlns:w="http://schemas.openxmlformats.org/wordprocessingml/2006/main" xmlns:w14="http://schemas.microsoft.com/office/word/2010/wordml" xmlns:w15="http://schemas.microsoft.com/office/word/2012/wordml" xmlns:w16se="http://schemas.microsoft.com/office/word/2015/wordml/symex" xmlns:wpg="http://schemas.microsoft.com/office/word/2010/wordprocessingGroup" xmlns:wpi="http://schemas.microsoft.com/office/word/2010/wordprocessingInk" xmlns:wne="http://schemas.microsoft.com/office/word/2006/wordml" xmlns:wps="http://schemas.microsoft.com/office/word/2010/wordprocessingShape" mc:Ignorable="w14 w15 w16se wp14">
   <w:docParts>
     <w:docPart>
       <w:docPartPr>
@@ -3633,27 +3674,27 @@
 </file>
 
 <file path=word/glossary/fontTable.xml><?xml version="1.0" encoding="utf-8"?>
-<w:fonts xmlns:mc="http://schemas.openxmlformats.org/markup-compatibility/2006" xmlns:r="http://schemas.openxmlformats.org/officeDocument/2006/relationships" xmlns:w="http://schemas.openxmlformats.org/wordprocessingml/2006/main" xmlns:w14="http://schemas.microsoft.com/office/word/2010/wordml" xmlns:w15="http://schemas.microsoft.com/office/word/2012/wordml" mc:Ignorable="w14 w15">
+<w:fonts xmlns:mc="http://schemas.openxmlformats.org/markup-compatibility/2006" xmlns:r="http://schemas.openxmlformats.org/officeDocument/2006/relationships" xmlns:w="http://schemas.openxmlformats.org/wordprocessingml/2006/main" xmlns:w14="http://schemas.microsoft.com/office/word/2010/wordml" xmlns:w15="http://schemas.microsoft.com/office/word/2012/wordml" xmlns:w16se="http://schemas.microsoft.com/office/word/2015/wordml/symex" mc:Ignorable="w14 w15 w16se">
   <w:font w:name="Symbol">
     <w:panose1 w:val="05050102010706020507"/>
     <w:charset w:val="02"/>
-    <w:family w:val="auto"/>
+    <w:family w:val="roman"/>
     <w:pitch w:val="variable"/>
     <w:sig w:usb0="00000000" w:usb1="10000000" w:usb2="00000000" w:usb3="00000000" w:csb0="80000000" w:csb1="00000000"/>
   </w:font>
   <w:font w:name="Times New Roman">
     <w:panose1 w:val="02020603050405020304"/>
     <w:charset w:val="00"/>
-    <w:family w:val="auto"/>
+    <w:family w:val="roman"/>
     <w:pitch w:val="variable"/>
-    <w:sig w:usb0="E0002AEF" w:usb1="C0007841" w:usb2="00000009" w:usb3="00000000" w:csb0="000001FF" w:csb1="00000000"/>
+    <w:sig w:usb0="E0002AFF" w:usb1="C0007843" w:usb2="00000009" w:usb3="00000000" w:csb0="000001FF" w:csb1="00000000"/>
   </w:font>
   <w:font w:name="Courier New">
     <w:panose1 w:val="02070309020205020404"/>
     <w:charset w:val="00"/>
-    <w:family w:val="auto"/>
-    <w:pitch w:val="variable"/>
-    <w:sig w:usb0="E0002AFF" w:usb1="C0007843" w:usb2="00000009" w:usb3="00000000" w:csb0="000001FF" w:csb1="00000000"/>
+    <w:family w:val="modern"/>
+    <w:pitch w:val="fixed"/>
+    <w:sig w:usb0="E0002EFF" w:usb1="C0007843" w:usb2="00000009" w:usb3="00000000" w:csb0="000001FF" w:csb1="00000000"/>
   </w:font>
   <w:font w:name="Wingdings">
     <w:panose1 w:val="05000000000000000000"/>
@@ -3665,28 +3706,28 @@
   <w:font w:name="Arial">
     <w:panose1 w:val="020B0604020202020204"/>
     <w:charset w:val="00"/>
-    <w:family w:val="auto"/>
+    <w:family w:val="swiss"/>
     <w:pitch w:val="variable"/>
     <w:sig w:usb0="E0002AFF" w:usb1="C0007843" w:usb2="00000009" w:usb3="00000000" w:csb0="000001FF" w:csb1="00000000"/>
   </w:font>
   <w:font w:name="Calibri">
     <w:panose1 w:val="020F0502020204030204"/>
     <w:charset w:val="00"/>
-    <w:family w:val="auto"/>
+    <w:family w:val="swiss"/>
     <w:pitch w:val="variable"/>
     <w:sig w:usb0="E00002FF" w:usb1="4000ACFF" w:usb2="00000001" w:usb3="00000000" w:csb0="0000019F" w:csb1="00000000"/>
   </w:font>
   <w:font w:name="Cambria Math">
     <w:panose1 w:val="02040503050406030204"/>
     <w:charset w:val="00"/>
-    <w:family w:val="auto"/>
+    <w:family w:val="roman"/>
     <w:pitch w:val="variable"/>
     <w:sig w:usb0="E00002FF" w:usb1="420024FF" w:usb2="00000000" w:usb3="00000000" w:csb0="0000019F" w:csb1="00000000"/>
   </w:font>
   <w:font w:name="Calibri Light">
     <w:panose1 w:val="020F0302020204030204"/>
     <w:charset w:val="00"/>
-    <w:family w:val="auto"/>
+    <w:family w:val="swiss"/>
     <w:pitch w:val="variable"/>
     <w:sig w:usb0="A00002EF" w:usb1="4000207B" w:usb2="00000000" w:usb3="00000000" w:csb0="0000019F" w:csb1="00000000"/>
   </w:font>
@@ -3694,7 +3735,7 @@
 </file>
 
 <file path=word/glossary/settings.xml><?xml version="1.0" encoding="utf-8"?>
-<w:settings xmlns:mc="http://schemas.openxmlformats.org/markup-compatibility/2006" xmlns:o="urn:schemas-microsoft-com:office:office" xmlns:r="http://schemas.openxmlformats.org/officeDocument/2006/relationships" xmlns:m="http://schemas.openxmlformats.org/officeDocument/2006/math" xmlns:v="urn:schemas-microsoft-com:vml" xmlns:w10="urn:schemas-microsoft-com:office:word" xmlns:w="http://schemas.openxmlformats.org/wordprocessingml/2006/main" xmlns:w14="http://schemas.microsoft.com/office/word/2010/wordml" xmlns:w15="http://schemas.microsoft.com/office/word/2012/wordml" xmlns:sl="http://schemas.openxmlformats.org/schemaLibrary/2006/main" mc:Ignorable="w14 w15">
+<w:settings xmlns:mc="http://schemas.openxmlformats.org/markup-compatibility/2006" xmlns:o="urn:schemas-microsoft-com:office:office" xmlns:r="http://schemas.openxmlformats.org/officeDocument/2006/relationships" xmlns:m="http://schemas.openxmlformats.org/officeDocument/2006/math" xmlns:v="urn:schemas-microsoft-com:vml" xmlns:w10="urn:schemas-microsoft-com:office:word" xmlns:w="http://schemas.openxmlformats.org/wordprocessingml/2006/main" xmlns:w14="http://schemas.microsoft.com/office/word/2010/wordml" xmlns:w15="http://schemas.microsoft.com/office/word/2012/wordml" xmlns:w16se="http://schemas.microsoft.com/office/word/2015/wordml/symex" xmlns:sl="http://schemas.openxmlformats.org/schemaLibrary/2006/main" mc:Ignorable="w14 w15 w16se">
   <w:view w:val="normal"/>
   <w:defaultTabStop w:val="720"/>
   <w:characterSpacingControl w:val="doNotCompress"/>
@@ -3709,6 +3750,7 @@
   <w:rsids>
     <w:rsidRoot w:val="00A33E42"/>
     <w:rsid w:val="00133574"/>
+    <w:rsid w:val="001E6EB6"/>
     <w:rsid w:val="00500A9B"/>
     <w:rsid w:val="005E59D0"/>
     <w:rsid w:val="00A33E42"/>
@@ -3736,7 +3778,7 @@
 </file>
 
 <file path=word/glossary/styles.xml><?xml version="1.0" encoding="utf-8"?>
-<w:styles xmlns:mc="http://schemas.openxmlformats.org/markup-compatibility/2006" xmlns:r="http://schemas.openxmlformats.org/officeDocument/2006/relationships" xmlns:w="http://schemas.openxmlformats.org/wordprocessingml/2006/main" xmlns:w14="http://schemas.microsoft.com/office/word/2010/wordml" xmlns:w15="http://schemas.microsoft.com/office/word/2012/wordml" mc:Ignorable="w14 w15">
+<w:styles xmlns:mc="http://schemas.openxmlformats.org/markup-compatibility/2006" xmlns:r="http://schemas.openxmlformats.org/officeDocument/2006/relationships" xmlns:w="http://schemas.openxmlformats.org/wordprocessingml/2006/main" xmlns:w14="http://schemas.microsoft.com/office/word/2010/wordml" xmlns:w15="http://schemas.microsoft.com/office/word/2012/wordml" xmlns:w16se="http://schemas.microsoft.com/office/word/2015/wordml/symex" mc:Ignorable="w14 w15 w16se">
   <w:docDefaults>
     <w:rPrDefault>
       <w:rPr>
@@ -3748,7 +3790,7 @@
     </w:rPrDefault>
     <w:pPrDefault/>
   </w:docDefaults>
-  <w:latentStyles w:defLockedState="0" w:defUIPriority="99" w:defSemiHidden="0" w:defUnhideWhenUsed="0" w:defQFormat="0" w:count="381">
+  <w:latentStyles w:defLockedState="0" w:defUIPriority="99" w:defSemiHidden="0" w:defUnhideWhenUsed="0" w:defQFormat="0" w:count="372">
     <w:lsdException w:name="Normal" w:uiPriority="0" w:qFormat="1"/>
     <w:lsdException w:name="heading 1" w:uiPriority="9" w:qFormat="1"/>
     <w:lsdException w:name="heading 2" w:semiHidden="1" w:uiPriority="9" w:unhideWhenUsed="1" w:qFormat="1"/>
@@ -3905,15 +3947,6 @@
     <w:lsdException w:name="Balloon Text" w:semiHidden="1" w:unhideWhenUsed="1"/>
     <w:lsdException w:name="Table Grid" w:uiPriority="39"/>
     <w:lsdException w:name="Table Theme" w:semiHidden="1" w:unhideWhenUsed="1"/>
-    <w:lsdException w:name="Note Level 1" w:semiHidden="1" w:unhideWhenUsed="1"/>
-    <w:lsdException w:name="Note Level 2" w:semiHidden="1" w:unhideWhenUsed="1"/>
-    <w:lsdException w:name="Note Level 3" w:semiHidden="1" w:unhideWhenUsed="1"/>
-    <w:lsdException w:name="Note Level 4" w:semiHidden="1" w:unhideWhenUsed="1"/>
-    <w:lsdException w:name="Note Level 5" w:semiHidden="1" w:unhideWhenUsed="1"/>
-    <w:lsdException w:name="Note Level 6" w:semiHidden="1" w:unhideWhenUsed="1"/>
-    <w:lsdException w:name="Note Level 7" w:semiHidden="1" w:unhideWhenUsed="1"/>
-    <w:lsdException w:name="Note Level 8" w:semiHidden="1" w:unhideWhenUsed="1"/>
-    <w:lsdException w:name="Note Level 9" w:semiHidden="1" w:unhideWhenUsed="1"/>
     <w:lsdException w:name="Placeholder Text" w:semiHidden="1"/>
     <w:lsdException w:name="No Spacing" w:uiPriority="1" w:qFormat="1"/>
     <w:lsdException w:name="Light Shading" w:uiPriority="60"/>
@@ -4224,10 +4257,8 @@
 </file>
 
 <file path=word/glossary/webSettings.xml><?xml version="1.0" encoding="utf-8"?>
-<w:webSettings xmlns:mc="http://schemas.openxmlformats.org/markup-compatibility/2006" xmlns:r="http://schemas.openxmlformats.org/officeDocument/2006/relationships" xmlns:w="http://schemas.openxmlformats.org/wordprocessingml/2006/main" xmlns:w14="http://schemas.microsoft.com/office/word/2010/wordml" xmlns:w15="http://schemas.microsoft.com/office/word/2012/wordml" mc:Ignorable="w14 w15">
+<w:webSettings xmlns:mc="http://schemas.openxmlformats.org/markup-compatibility/2006" xmlns:r="http://schemas.openxmlformats.org/officeDocument/2006/relationships" xmlns:w="http://schemas.openxmlformats.org/wordprocessingml/2006/main" xmlns:w14="http://schemas.microsoft.com/office/word/2010/wordml" xmlns:w15="http://schemas.microsoft.com/office/word/2012/wordml" xmlns:w16se="http://schemas.microsoft.com/office/word/2015/wordml/symex" mc:Ignorable="w14 w15 w16se">
   <w:allowPNG/>
-  <w:doNotSaveAsSingleFile/>
-  <w:pixelsPerInch w:val="96"/>
 </w:webSettings>
 </file>
 

</xml_diff>